<commit_message>
Fixed data and added return rate
</commit_message>
<xml_diff>
--- a/Drafts/Rough Figures.docx
+++ b/Drafts/Rough Figures.docx
@@ -9,6 +9,17 @@
     </w:p>
     <w:p>
       <w:r>
+        <w:t xml:space="preserve">NOTE: Return rate is based on the customer segment </w:t>
+      </w:r>
+      <w:r>
+        <w:sym w:font="Wingdings" w:char="F0E8"/>
+      </w:r>
+      <w:r>
+        <w:t xml:space="preserve"> amount of returns/number of total orders per customer segment.</w:t>
+      </w:r>
+    </w:p>
+    <w:p>
+      <w:r>
         <w:t>Consumer: around $</w:t>
       </w:r>
       <w:r>
@@ -24,11 +35,20 @@
         <w:t xml:space="preserve"> profit</w:t>
       </w:r>
       <w:r>
-        <w:t>/$1,513,647 positive profits</w:t>
+        <w:t>/$</w:t>
+      </w:r>
+      <w:r>
+        <w:t>206,560</w:t>
+      </w:r>
+      <w:r>
+        <w:t xml:space="preserve"> positive profits</w:t>
       </w:r>
       <w:r>
         <w:t>/$206,560 net profit</w:t>
       </w:r>
+      <w:r>
+        <w:t>/10.8% return rate</w:t>
+      </w:r>
     </w:p>
     <w:p>
       <w:r>
@@ -49,6 +69,9 @@
       <w:r>
         <w:t>/$505,539 net profit</w:t>
       </w:r>
+      <w:r>
+        <w:t>/13.4% return rate</w:t>
+      </w:r>
     </w:p>
     <w:p>
       <w:r>
@@ -69,6 +92,9 @@
       <w:r>
         <w:t>/$283,870 net profit</w:t>
       </w:r>
+      <w:r>
+        <w:t>/10.5% return rate</w:t>
+      </w:r>
     </w:p>
     <w:p>
       <w:r>
@@ -89,6 +115,9 @@
       <w:r>
         <w:t>/$316,475 net profit</w:t>
       </w:r>
+      <w:r>
+        <w:t>/12.1% return rate</w:t>
+      </w:r>
     </w:p>
     <w:p/>
     <w:p>
@@ -98,6 +127,17 @@
     </w:p>
     <w:p>
       <w:r>
+        <w:t xml:space="preserve">NOTE: Return rate is based on the shipping mode </w:t>
+      </w:r>
+      <w:r>
+        <w:sym w:font="Wingdings" w:char="F0E8"/>
+      </w:r>
+      <w:r>
+        <w:t xml:space="preserve"> amount of returns/number of total orders per shipping mode.</w:t>
+      </w:r>
+    </w:p>
+    <w:p>
+      <w:r>
         <w:t>Delivery Truck: around $</w:t>
       </w:r>
       <w:r>
@@ -115,6 +155,9 @@
       <w:r>
         <w:t>/$268,062 net profit</w:t>
       </w:r>
+      <w:r>
+        <w:t>/10.8% return rate</w:t>
+      </w:r>
     </w:p>
     <w:p>
       <w:r>
@@ -132,6 +175,9 @@
       <w:r>
         <w:t>/$150,779 net profit</w:t>
       </w:r>
+      <w:r>
+        <w:t>/13.2% return rate</w:t>
+      </w:r>
     </w:p>
     <w:p>
       <w:r>
@@ -148,6 +194,9 @@
       </w:r>
       <w:r>
         <w:t>/$893,602 net profit</w:t>
+      </w:r>
+      <w:r>
+        <w:t>/11.9% return rate</w:t>
       </w:r>
     </w:p>
     <w:p/>
@@ -159,6 +208,20 @@
     </w:p>
     <w:p>
       <w:r>
+        <w:t xml:space="preserve">NOTE: Return rate is based on the </w:t>
+      </w:r>
+      <w:r>
+        <w:t xml:space="preserve">product container </w:t>
+      </w:r>
+      <w:r>
+        <w:sym w:font="Wingdings" w:char="F0E8"/>
+      </w:r>
+      <w:r>
+        <w:t xml:space="preserve"> amount of returns/number of total orders per product container.</w:t>
+      </w:r>
+    </w:p>
+    <w:p>
+      <w:r>
         <w:t>Jumbo Box: Around $</w:t>
       </w:r>
       <w:r>
@@ -173,6 +236,9 @@
       <w:r>
         <w:t>/$-43,953 net profit</w:t>
       </w:r>
+      <w:r>
+        <w:t>/10% return rate</w:t>
+      </w:r>
     </w:p>
     <w:p>
       <w:r>
@@ -193,6 +259,9 @@
       <w:r>
         <w:t>/$312,156 net profit</w:t>
       </w:r>
+      <w:r>
+        <w:t>/11.2% return rate</w:t>
+      </w:r>
     </w:p>
     <w:p>
       <w:r>
@@ -213,6 +282,9 @@
       <w:r>
         <w:t>/$65,490 net profit</w:t>
       </w:r>
+      <w:r>
+        <w:t>/8.8% return rate</w:t>
+      </w:r>
     </w:p>
     <w:p>
       <w:r>
@@ -236,9 +308,13 @@
       <w:r>
         <w:t>/$80,464 net profit</w:t>
       </w:r>
-    </w:p>
-    <w:p>
-      <w:r>
+      <w:r>
+        <w:t>/22.2% return rate</w:t>
+      </w:r>
+    </w:p>
+    <w:p>
+      <w:r>
+        <w:lastRenderedPageBreak/>
         <w:t>Small Box: Around $</w:t>
       </w:r>
       <w:r>
@@ -256,6 +332,9 @@
       <w:r>
         <w:t>/$814,332 net profit</w:t>
       </w:r>
+      <w:r>
+        <w:t>/11.3% return rate</w:t>
+      </w:r>
     </w:p>
     <w:p>
       <w:r>
@@ -276,6 +355,9 @@
       <w:r>
         <w:t>/$67,161 net profit</w:t>
       </w:r>
+      <w:r>
+        <w:t>/10.9% return rate</w:t>
+      </w:r>
     </w:p>
     <w:p>
       <w:r>
@@ -295,6 +377,9 @@
       </w:r>
       <w:r>
         <w:t>/$16,802 net profit</w:t>
+      </w:r>
+      <w:r>
+        <w:t>/14% return rate</w:t>
       </w:r>
     </w:p>
     <w:p/>
@@ -838,7 +923,7 @@
   <w:style w:type="paragraph" w:default="1" w:styleId="Normal">
     <w:name w:val="Normal"/>
     <w:qFormat/>
-    <w:rsid w:val="006B47F2"/>
+    <w:rsid w:val="00173685"/>
   </w:style>
   <w:style w:type="character" w:default="1" w:styleId="DefaultParagraphFont">
     <w:name w:val="Default Paragraph Font"/>

</xml_diff>